<commit_message>
Acrescentando as novas linhas do Indicador Volume Profile em sua documentação.
</commit_message>
<xml_diff>
--- a/doc/indicador-volume-profile.docx
+++ b/doc/indicador-volume-profile.docx
@@ -67,7 +67,7 @@
           <w:r>
             <w:fldChar w:fldCharType="separate"/>
           </w:r>
-          <w:hyperlink w:anchor="_Toc96284688" w:history="1">
+          <w:hyperlink w:anchor="_Toc99184540" w:history="1">
             <w:r>
               <w:rPr>
                 <w:rStyle w:val="Hyperlink"/>
@@ -94,7 +94,7 @@
                 <w:noProof/>
                 <w:webHidden/>
               </w:rPr>
-              <w:instrText xml:space="preserve"> PAGEREF _Toc96284688 \h </w:instrText>
+              <w:instrText xml:space="preserve"> PAGEREF _Toc99184540 \h </w:instrText>
             </w:r>
             <w:r>
               <w:rPr>
@@ -137,7 +137,7 @@
               <w:lang w:eastAsia="pt-BR"/>
             </w:rPr>
           </w:pPr>
-          <w:hyperlink w:anchor="_Toc96284689" w:history="1">
+          <w:hyperlink w:anchor="_Toc99184541" w:history="1">
             <w:r>
               <w:rPr>
                 <w:rStyle w:val="Hyperlink"/>
@@ -164,7 +164,7 @@
                 <w:noProof/>
                 <w:webHidden/>
               </w:rPr>
-              <w:instrText xml:space="preserve"> PAGEREF _Toc96284689 \h </w:instrText>
+              <w:instrText xml:space="preserve"> PAGEREF _Toc99184541 \h </w:instrText>
             </w:r>
             <w:r>
               <w:rPr>
@@ -207,7 +207,7 @@
               <w:lang w:eastAsia="pt-BR"/>
             </w:rPr>
           </w:pPr>
-          <w:hyperlink w:anchor="_Toc96284690" w:history="1">
+          <w:hyperlink w:anchor="_Toc99184542" w:history="1">
             <w:r>
               <w:rPr>
                 <w:rStyle w:val="Hyperlink"/>
@@ -234,7 +234,7 @@
                 <w:noProof/>
                 <w:webHidden/>
               </w:rPr>
-              <w:instrText xml:space="preserve"> PAGEREF _Toc96284690 \h </w:instrText>
+              <w:instrText xml:space="preserve"> PAGEREF _Toc99184542 \h </w:instrText>
             </w:r>
             <w:r>
               <w:rPr>
@@ -277,7 +277,7 @@
               <w:lang w:eastAsia="pt-BR"/>
             </w:rPr>
           </w:pPr>
-          <w:hyperlink w:anchor="_Toc96284691" w:history="1">
+          <w:hyperlink w:anchor="_Toc99184543" w:history="1">
             <w:r>
               <w:rPr>
                 <w:rStyle w:val="Hyperlink"/>
@@ -304,7 +304,7 @@
                 <w:noProof/>
                 <w:webHidden/>
               </w:rPr>
-              <w:instrText xml:space="preserve"> PAGEREF _Toc96284691 \h </w:instrText>
+              <w:instrText xml:space="preserve"> PAGEREF _Toc99184543 \h </w:instrText>
             </w:r>
             <w:r>
               <w:rPr>
@@ -357,7 +357,7 @@
       <w:pPr>
         <w:pStyle w:val="Ttulo1"/>
       </w:pPr>
-      <w:bookmarkStart w:id="0" w:name="_Toc96284688"/>
+      <w:bookmarkStart w:id="0" w:name="_Toc99184540"/>
       <w:r>
         <w:t>Indicador Volume Profile</w:t>
       </w:r>
@@ -386,6 +386,74 @@
           <w:b/>
           <w:bCs/>
         </w:rPr>
+        <w:t>PMAX</w:t>
+      </w:r>
+      <w:r>
+        <w:rPr>
+          <w:b/>
+          <w:bCs/>
+        </w:rPr>
+        <w:t xml:space="preserve"> ou </w:t>
+      </w:r>
+      <w:r>
+        <w:rPr>
+          <w:b/>
+          <w:bCs/>
+        </w:rPr>
+        <w:t>Preço Máximo</w:t>
+      </w:r>
+      <w:r>
+        <w:t xml:space="preserve">: Linha </w:t>
+      </w:r>
+      <w:r>
+        <w:t>contínua</w:t>
+      </w:r>
+      <w:r>
+        <w:t xml:space="preserve"> </w:t>
+      </w:r>
+      <w:r>
+        <w:rPr>
+          <w:highlight w:val="green"/>
+        </w:rPr>
+        <w:t>verde</w:t>
+      </w:r>
+      <w:r>
+        <w:t xml:space="preserve"> definindo o </w:t>
+      </w:r>
+      <w:r>
+        <w:t>maior preço</w:t>
+      </w:r>
+      <w:r>
+        <w:t xml:space="preserve"> negociado no período configurado.</w:t>
+      </w:r>
+    </w:p>
+    <w:p>
+      <w:r>
+        <w:rPr>
+          <w:b/>
+          <w:bCs/>
+        </w:rPr>
+        <w:t>VAH ou Value Area High</w:t>
+      </w:r>
+      <w:r>
+        <w:t xml:space="preserve">: Linha tracejada </w:t>
+      </w:r>
+      <w:r>
+        <w:rPr>
+          <w:highlight w:val="green"/>
+        </w:rPr>
+        <w:t>verde</w:t>
+      </w:r>
+      <w:r>
+        <w:t xml:space="preserve"> definindo o limite superior de 68% do volume negociado no período configurado.</w:t>
+      </w:r>
+    </w:p>
+    <w:p>
+      <w:r>
+        <w:rPr>
+          <w:b/>
+          <w:bCs/>
+        </w:rPr>
         <w:t xml:space="preserve">POC ou Point of </w:t>
       </w:r>
       <w:proofErr w:type="spellStart"/>
@@ -398,49 +466,69 @@
       </w:r>
       <w:proofErr w:type="spellEnd"/>
       <w:r>
+        <w:t xml:space="preserve">: Linha tracejada </w:t>
+      </w:r>
+      <w:r>
+        <w:rPr>
+          <w:highlight w:val="yellow"/>
+        </w:rPr>
+        <w:t>amarela</w:t>
+      </w:r>
+      <w:r>
+        <w:t xml:space="preserve"> com o maior volume negociado no período configurado.</w:t>
+      </w:r>
+    </w:p>
+    <w:p>
+      <w:r>
+        <w:rPr>
+          <w:b/>
+          <w:bCs/>
+        </w:rPr>
+        <w:t>VAL ou Value Area Low</w:t>
+      </w:r>
+      <w:r>
+        <w:t xml:space="preserve">: Linha tracejada </w:t>
+      </w:r>
+      <w:r>
+        <w:rPr>
+          <w:highlight w:val="red"/>
+        </w:rPr>
+        <w:t>vermelha</w:t>
+      </w:r>
+      <w:r>
+        <w:t xml:space="preserve"> definindo o limite inferior de 68% do volume negociado no período configurado.</w:t>
+      </w:r>
+    </w:p>
+    <w:p>
+      <w:r>
+        <w:rPr>
+          <w:b/>
+          <w:bCs/>
+        </w:rPr>
+        <w:t>PMIN</w:t>
+      </w:r>
+      <w:r>
+        <w:rPr>
+          <w:b/>
+          <w:bCs/>
+        </w:rPr>
+        <w:t xml:space="preserve"> ou </w:t>
+      </w:r>
+      <w:r>
+        <w:rPr>
+          <w:b/>
+          <w:bCs/>
+        </w:rPr>
+        <w:t>Preço Mínimo</w:t>
+      </w:r>
+      <w:r>
         <w:t xml:space="preserve">: Linha </w:t>
       </w:r>
       <w:r>
-        <w:rPr>
-          <w:highlight w:val="yellow"/>
-        </w:rPr>
-        <w:t>amarela</w:t>
-      </w:r>
-      <w:r>
-        <w:t xml:space="preserve"> com o maior volume negociado no período configurado.</w:t>
-      </w:r>
-    </w:p>
-    <w:p>
-      <w:r>
-        <w:rPr>
-          <w:b/>
-          <w:bCs/>
-        </w:rPr>
-        <w:t>VAH ou Value Area High</w:t>
-      </w:r>
-      <w:r>
-        <w:t xml:space="preserve">: Linha </w:t>
-      </w:r>
-      <w:r>
-        <w:rPr>
-          <w:highlight w:val="green"/>
-        </w:rPr>
-        <w:t>verde</w:t>
-      </w:r>
-      <w:r>
-        <w:t xml:space="preserve"> definindo o limite superior de 68% do volume negociado no período configurado.</w:t>
-      </w:r>
-    </w:p>
-    <w:p>
-      <w:r>
-        <w:rPr>
-          <w:b/>
-          <w:bCs/>
-        </w:rPr>
-        <w:t>VAL ou Value Area Low</w:t>
-      </w:r>
-      <w:r>
-        <w:t xml:space="preserve">: Linha </w:t>
+        <w:t>contínua</w:t>
+      </w:r>
+      <w:r>
+        <w:t xml:space="preserve"> </w:t>
       </w:r>
       <w:r>
         <w:rPr>
@@ -449,7 +537,13 @@
         <w:t>vermelha</w:t>
       </w:r>
       <w:r>
-        <w:t xml:space="preserve"> definindo o limite inferior de 68% do volume negociado no período configurado.</w:t>
+        <w:t xml:space="preserve"> definindo o </w:t>
+      </w:r>
+      <w:r>
+        <w:t xml:space="preserve">menor preço </w:t>
+      </w:r>
+      <w:r>
+        <w:t>negociado no período configurado.</w:t>
       </w:r>
     </w:p>
     <w:p>
@@ -458,10 +552,10 @@
           <w:noProof/>
         </w:rPr>
         <w:drawing>
-          <wp:inline distT="0" distB="0" distL="0" distR="0" wp14:anchorId="3631C083" wp14:editId="54A9CF93">
-            <wp:extent cx="5400040" cy="2543175"/>
-            <wp:effectExtent l="0" t="0" r="0" b="9525"/>
-            <wp:docPr id="2" name="Imagem 2" descr="image"/>
+          <wp:inline distT="0" distB="0" distL="0" distR="0" wp14:anchorId="24CFB938" wp14:editId="428F65B1">
+            <wp:extent cx="5400040" cy="2476500"/>
+            <wp:effectExtent l="0" t="0" r="0" b="0"/>
+            <wp:docPr id="8" name="Imagem 8" descr="Gráfico&#10;&#10;Descrição gerada automaticamente"/>
             <wp:cNvGraphicFramePr>
               <a:graphicFrameLocks xmlns:a="http://schemas.openxmlformats.org/drawingml/2006/main" noChangeAspect="1"/>
             </wp:cNvGraphicFramePr>
@@ -469,36 +563,23 @@
               <a:graphicData uri="http://schemas.openxmlformats.org/drawingml/2006/picture">
                 <pic:pic xmlns:pic="http://schemas.openxmlformats.org/drawingml/2006/picture">
                   <pic:nvPicPr>
-                    <pic:cNvPr id="0" name="Picture 1" descr="image"/>
-                    <pic:cNvPicPr>
-                      <a:picLocks noChangeAspect="1" noChangeArrowheads="1"/>
-                    </pic:cNvPicPr>
+                    <pic:cNvPr id="8" name="Imagem 8" descr="Gráfico&#10;&#10;Descrição gerada automaticamente"/>
+                    <pic:cNvPicPr/>
                   </pic:nvPicPr>
                   <pic:blipFill>
-                    <a:blip r:embed="rId6" cstate="print">
-                      <a:extLst>
-                        <a:ext uri="{28A0092B-C50C-407E-A947-70E740481C1C}">
-                          <a14:useLocalDpi xmlns:a14="http://schemas.microsoft.com/office/drawing/2010/main" val="0"/>
-                        </a:ext>
-                      </a:extLst>
-                    </a:blip>
-                    <a:srcRect/>
+                    <a:blip r:embed="rId6"/>
                     <a:stretch>
                       <a:fillRect/>
                     </a:stretch>
                   </pic:blipFill>
-                  <pic:spPr bwMode="auto">
+                  <pic:spPr>
                     <a:xfrm>
                       <a:off x="0" y="0"/>
-                      <a:ext cx="5400040" cy="2543175"/>
+                      <a:ext cx="5400040" cy="2476500"/>
                     </a:xfrm>
                     <a:prstGeom prst="rect">
                       <a:avLst/>
                     </a:prstGeom>
-                    <a:noFill/>
-                    <a:ln>
-                      <a:noFill/>
-                    </a:ln>
                   </pic:spPr>
                 </pic:pic>
               </a:graphicData>
@@ -508,7 +589,6 @@
       </w:r>
     </w:p>
     <w:p/>
-    <w:p/>
     <w:p>
       <w:r>
         <w:br w:type="page"/>
@@ -518,7 +598,7 @@
       <w:pPr>
         <w:pStyle w:val="Ttulo1"/>
       </w:pPr>
-      <w:bookmarkStart w:id="1" w:name="_Toc96284689"/>
+      <w:bookmarkStart w:id="1" w:name="_Toc99184541"/>
       <w:r>
         <w:lastRenderedPageBreak/>
         <w:t>Preparando Volume Profile para execução</w:t>
@@ -530,7 +610,7 @@
       <w:pPr>
         <w:pStyle w:val="Ttulo2"/>
       </w:pPr>
-      <w:bookmarkStart w:id="2" w:name="_Toc96284690"/>
+      <w:bookmarkStart w:id="2" w:name="_Toc99184542"/>
       <w:r>
         <w:t>Primeiro Passo: Compilar</w:t>
       </w:r>
@@ -905,15 +985,9 @@
       <w:pPr>
         <w:pStyle w:val="Ttulo2"/>
       </w:pPr>
-      <w:bookmarkStart w:id="3" w:name="_Toc96284691"/>
-      <w:r>
-        <w:t>Segundo</w:t>
-      </w:r>
-      <w:r>
-        <w:t xml:space="preserve"> Passo: </w:t>
-      </w:r>
-      <w:r>
-        <w:t>Executar</w:t>
+      <w:bookmarkStart w:id="3" w:name="_Toc99184543"/>
+      <w:r>
+        <w:t>Segundo Passo: Executar</w:t>
       </w:r>
       <w:bookmarkEnd w:id="3"/>
     </w:p>
@@ -1096,35 +1170,7 @@
           <w:b/>
           <w:bCs/>
         </w:rPr>
-        <w:t>Q</w:t>
-      </w:r>
-      <w:r>
-        <w:rPr>
-          <w:b/>
-          <w:bCs/>
-        </w:rPr>
-        <w:t>uantidade</w:t>
-      </w:r>
-      <w:r>
-        <w:rPr>
-          <w:b/>
-          <w:bCs/>
-        </w:rPr>
-        <w:t xml:space="preserve"> barras hist</w:t>
-      </w:r>
-      <w:r>
-        <w:rPr>
-          <w:b/>
-          <w:bCs/>
-        </w:rPr>
-        <w:t>ó</w:t>
-      </w:r>
-      <w:r>
-        <w:rPr>
-          <w:b/>
-          <w:bCs/>
-        </w:rPr>
-        <w:t>ricas a processar</w:t>
+        <w:t>Quantidade barras históricas a processar</w:t>
       </w:r>
       <w:r>
         <w:t>: Até que a performance do indicador seja melhorada, r</w:t>
@@ -1149,14 +1195,7 @@
           <w:b/>
           <w:bCs/>
         </w:rPr>
-        <w:t>Quantidade</w:t>
-      </w:r>
-      <w:r>
-        <w:rPr>
-          <w:b/>
-          <w:bCs/>
-        </w:rPr>
-        <w:t xml:space="preserve"> barras acumuladas usadas no c</w:t>
+        <w:t>Quantidade barras acumuladas usadas no c</w:t>
       </w:r>
       <w:r>
         <w:rPr>

</xml_diff>